<commit_message>
Agrego la imagen de las dos tarjetas y la hoja de block
</commit_message>
<xml_diff>
--- a/Doc1.docx
+++ b/Doc1.docx
@@ -28,6 +28,60 @@
           <w:lang w:val="es-CO"/>
         </w:rPr>
         <w:t>C.C 1000919004</w:t>
+      </w:r>
+      <w:r>
+        <w:rPr>
+          <w:noProof/>
+          <w:lang w:val="es-CO"/>
+        </w:rPr>
+        <w:drawing>
+          <wp:inline distT="0" distB="0" distL="0" distR="0" wp14:anchorId="60BBD4D9" wp14:editId="05989945">
+            <wp:extent cx="5610225" cy="3152775"/>
+            <wp:effectExtent l="0" t="0" r="9525" b="9525"/>
+            <wp:docPr id="2" name="Picture 2"/>
+            <wp:cNvGraphicFramePr>
+              <a:graphicFrameLocks xmlns:a="http://schemas.openxmlformats.org/drawingml/2006/main" noChangeAspect="1"/>
+            </wp:cNvGraphicFramePr>
+            <a:graphic xmlns:a="http://schemas.openxmlformats.org/drawingml/2006/main">
+              <a:graphicData uri="http://schemas.openxmlformats.org/drawingml/2006/picture">
+                <pic:pic xmlns:pic="http://schemas.openxmlformats.org/drawingml/2006/picture">
+                  <pic:nvPicPr>
+                    <pic:cNvPr id="0" name="Picture 2"/>
+                    <pic:cNvPicPr>
+                      <a:picLocks noChangeAspect="1" noChangeArrowheads="1"/>
+                    </pic:cNvPicPr>
+                  </pic:nvPicPr>
+                  <pic:blipFill>
+                    <a:blip r:embed="rId4">
+                      <a:extLst>
+                        <a:ext uri="{28A0092B-C50C-407E-A947-70E740481C1C}">
+                          <a14:useLocalDpi xmlns:a14="http://schemas.microsoft.com/office/drawing/2010/main" val="0"/>
+                        </a:ext>
+                      </a:extLst>
+                    </a:blip>
+                    <a:srcRect/>
+                    <a:stretch>
+                      <a:fillRect/>
+                    </a:stretch>
+                  </pic:blipFill>
+                  <pic:spPr bwMode="auto">
+                    <a:xfrm>
+                      <a:off x="0" y="0"/>
+                      <a:ext cx="5610225" cy="3152775"/>
+                    </a:xfrm>
+                    <a:prstGeom prst="rect">
+                      <a:avLst/>
+                    </a:prstGeom>
+                    <a:noFill/>
+                    <a:ln>
+                      <a:noFill/>
+                    </a:ln>
+                  </pic:spPr>
+                </pic:pic>
+              </a:graphicData>
+            </a:graphic>
+          </wp:inline>
+        </w:drawing>
       </w:r>
     </w:p>
     <w:sectPr>

</xml_diff>

<commit_message>
Pasos para formar un triangulo.
</commit_message>
<xml_diff>
--- a/Doc1.docx
+++ b/Doc1.docx
@@ -83,6 +83,196 @@
           </wp:inline>
         </w:drawing>
       </w:r>
+    </w:p>
+    <w:p>
+      <w:pPr>
+        <w:jc w:val="center"/>
+        <w:rPr>
+          <w:lang w:val="es-CO"/>
+        </w:rPr>
+      </w:pPr>
+    </w:p>
+    <w:p>
+      <w:pPr>
+        <w:jc w:val="both"/>
+        <w:rPr>
+          <w:lang w:val="es-CO"/>
+        </w:rPr>
+      </w:pPr>
+      <w:r>
+        <w:rPr>
+          <w:lang w:val="es-CO"/>
+        </w:rPr>
+        <w:t>Paso 1:</w:t>
+      </w:r>
+    </w:p>
+    <w:p>
+      <w:pPr>
+        <w:jc w:val="both"/>
+        <w:rPr>
+          <w:lang w:val="es-CO"/>
+        </w:rPr>
+      </w:pPr>
+      <w:r>
+        <w:rPr>
+          <w:lang w:val="es-CO"/>
+        </w:rPr>
+        <w:t>Primero se debe levantar la hoja y ponerla por debajo de las tarjetas</w:t>
+      </w:r>
+    </w:p>
+    <w:p>
+      <w:pPr>
+        <w:jc w:val="both"/>
+        <w:rPr>
+          <w:lang w:val="es-CO"/>
+        </w:rPr>
+      </w:pPr>
+      <w:r>
+        <w:rPr>
+          <w:lang w:val="es-CO"/>
+        </w:rPr>
+        <w:t>Paso 2:</w:t>
+      </w:r>
+    </w:p>
+    <w:p>
+      <w:pPr>
+        <w:jc w:val="both"/>
+        <w:rPr>
+          <w:lang w:val="es-CO"/>
+        </w:rPr>
+      </w:pPr>
+      <w:r>
+        <w:rPr>
+          <w:lang w:val="es-CO"/>
+        </w:rPr>
+        <w:t>Para formar un triángulo se deben levantar las tarjetas de forma vertical</w:t>
+      </w:r>
+    </w:p>
+    <w:p>
+      <w:pPr>
+        <w:jc w:val="both"/>
+        <w:rPr>
+          <w:lang w:val="es-CO"/>
+        </w:rPr>
+      </w:pPr>
+      <w:r>
+        <w:rPr>
+          <w:lang w:val="es-CO"/>
+        </w:rPr>
+        <w:t>Paso 3:</w:t>
+      </w:r>
+    </w:p>
+    <w:p>
+      <w:pPr>
+        <w:jc w:val="both"/>
+        <w:rPr>
+          <w:lang w:val="es-CO"/>
+        </w:rPr>
+      </w:pPr>
+      <w:r>
+        <w:rPr>
+          <w:lang w:val="es-CO"/>
+        </w:rPr>
+        <w:t>Recostar las tarjetas una apoyada de la otra de manera que la distancia entre ellas no sea muy larga</w:t>
+      </w:r>
+    </w:p>
+    <w:p>
+      <w:pPr>
+        <w:jc w:val="both"/>
+        <w:rPr>
+          <w:lang w:val="es-CO"/>
+        </w:rPr>
+      </w:pPr>
+      <w:r>
+        <w:rPr>
+          <w:lang w:val="es-CO"/>
+        </w:rPr>
+        <w:t>Paso 4:</w:t>
+      </w:r>
+    </w:p>
+    <w:p>
+      <w:pPr>
+        <w:jc w:val="both"/>
+        <w:rPr>
+          <w:lang w:val="es-CO"/>
+        </w:rPr>
+      </w:pPr>
+      <w:r>
+        <w:rPr>
+          <w:lang w:val="es-CO"/>
+        </w:rPr>
+        <w:t xml:space="preserve">Se obtendrá un triangulo </w:t>
+      </w:r>
+      <w:r>
+        <w:rPr>
+          <w:lang w:val="es-CO"/>
+        </w:rPr>
+        <w:t>cuando al hacer presión sobre una tarjeta se desplaza la otra recostándola en sus orillas</w:t>
+      </w:r>
+    </w:p>
+    <w:p>
+      <w:pPr>
+        <w:jc w:val="both"/>
+        <w:rPr>
+          <w:lang w:val="es-CO"/>
+        </w:rPr>
+      </w:pPr>
+      <w:r>
+        <w:rPr>
+          <w:lang w:val="es-CO"/>
+        </w:rPr>
+        <w:t>Pase 5:</w:t>
+      </w:r>
+    </w:p>
+    <w:p>
+      <w:pPr>
+        <w:jc w:val="both"/>
+        <w:rPr>
+          <w:lang w:val="es-CO"/>
+        </w:rPr>
+      </w:pPr>
+      <w:r>
+        <w:rPr>
+          <w:lang w:val="es-CO"/>
+        </w:rPr>
+        <w:t xml:space="preserve">EL </w:t>
+      </w:r>
+      <w:proofErr w:type="spellStart"/>
+      <w:r>
+        <w:rPr>
+          <w:lang w:val="es-CO"/>
+        </w:rPr>
+        <w:t>triangulo</w:t>
+      </w:r>
+      <w:proofErr w:type="spellEnd"/>
+      <w:r>
+        <w:rPr>
+          <w:lang w:val="es-CO"/>
+        </w:rPr>
+        <w:t xml:space="preserve"> estará listo cuando el </w:t>
+      </w:r>
+      <w:proofErr w:type="spellStart"/>
+      <w:r>
+        <w:rPr>
+          <w:lang w:val="es-CO"/>
+        </w:rPr>
+        <w:t>angulo</w:t>
+      </w:r>
+      <w:proofErr w:type="spellEnd"/>
+      <w:r>
+        <w:rPr>
+          <w:lang w:val="es-CO"/>
+        </w:rPr>
+        <w:t xml:space="preserve"> de inclinación sea el adecuado.</w:t>
+      </w:r>
+    </w:p>
+    <w:p>
+      <w:pPr>
+        <w:jc w:val="both"/>
+        <w:rPr>
+          <w:lang w:val="es-CO"/>
+        </w:rPr>
+      </w:pPr>
     </w:p>
     <w:sectPr>
       <w:pgSz w:w="12240" w:h="15840"/>

</xml_diff>

<commit_message>
Version 2 de los pasos para hacer un triangulo.
</commit_message>
<xml_diff>
--- a/Doc1.docx
+++ b/Doc1.docx
@@ -235,35 +235,206 @@
         <w:rPr>
           <w:lang w:val="es-CO"/>
         </w:rPr>
-        <w:t xml:space="preserve">EL </w:t>
-      </w:r>
-      <w:proofErr w:type="spellStart"/>
-      <w:r>
-        <w:rPr>
-          <w:lang w:val="es-CO"/>
-        </w:rPr>
-        <w:t>triangulo</w:t>
-      </w:r>
-      <w:proofErr w:type="spellEnd"/>
+        <w:t>E</w:t>
+      </w:r>
+      <w:r>
+        <w:rPr>
+          <w:lang w:val="es-CO"/>
+        </w:rPr>
+        <w:t>l</w:t>
+      </w:r>
+      <w:r>
+        <w:rPr>
+          <w:lang w:val="es-CO"/>
+        </w:rPr>
+        <w:t xml:space="preserve"> </w:t>
+      </w:r>
+      <w:r>
+        <w:rPr>
+          <w:lang w:val="es-CO"/>
+        </w:rPr>
+        <w:t>triángulo</w:t>
+      </w:r>
       <w:r>
         <w:rPr>
           <w:lang w:val="es-CO"/>
         </w:rPr>
         <w:t xml:space="preserve"> estará listo cuando el </w:t>
       </w:r>
-      <w:proofErr w:type="spellStart"/>
-      <w:r>
-        <w:rPr>
-          <w:lang w:val="es-CO"/>
-        </w:rPr>
-        <w:t>angulo</w:t>
-      </w:r>
-      <w:proofErr w:type="spellEnd"/>
+      <w:r>
+        <w:rPr>
+          <w:lang w:val="es-CO"/>
+        </w:rPr>
+        <w:t>Angulo</w:t>
+      </w:r>
       <w:r>
         <w:rPr>
           <w:lang w:val="es-CO"/>
         </w:rPr>
         <w:t xml:space="preserve"> de inclinación sea el adecuado.</w:t>
+      </w:r>
+    </w:p>
+    <w:p>
+      <w:pPr>
+        <w:jc w:val="both"/>
+        <w:rPr>
+          <w:lang w:val="es-CO"/>
+        </w:rPr>
+      </w:pPr>
+    </w:p>
+    <w:p>
+      <w:pPr>
+        <w:jc w:val="both"/>
+        <w:rPr>
+          <w:lang w:val="es-CO"/>
+        </w:rPr>
+      </w:pPr>
+      <w:r>
+        <w:rPr>
+          <w:lang w:val="es-CO"/>
+        </w:rPr>
+        <w:t>Versión 2.0 de los pasos:</w:t>
+      </w:r>
+    </w:p>
+    <w:p>
+      <w:pPr>
+        <w:jc w:val="both"/>
+        <w:rPr>
+          <w:lang w:val="es-CO"/>
+        </w:rPr>
+      </w:pPr>
+      <w:r>
+        <w:rPr>
+          <w:lang w:val="es-CO"/>
+        </w:rPr>
+        <w:t>Pase 1:</w:t>
+      </w:r>
+    </w:p>
+    <w:p>
+      <w:pPr>
+        <w:jc w:val="both"/>
+        <w:rPr>
+          <w:lang w:val="es-CO"/>
+        </w:rPr>
+      </w:pPr>
+      <w:r>
+        <w:rPr>
+          <w:lang w:val="es-CO"/>
+        </w:rPr>
+        <w:t>Primero se debe coger la hoja y colocarla a un lado de la mesa</w:t>
+      </w:r>
+    </w:p>
+    <w:p>
+      <w:pPr>
+        <w:jc w:val="both"/>
+        <w:rPr>
+          <w:lang w:val="es-CO"/>
+        </w:rPr>
+      </w:pPr>
+      <w:r>
+        <w:rPr>
+          <w:lang w:val="es-CO"/>
+        </w:rPr>
+        <w:lastRenderedPageBreak/>
+        <w:t>Paso 2:</w:t>
+      </w:r>
+    </w:p>
+    <w:p>
+      <w:pPr>
+        <w:jc w:val="both"/>
+        <w:rPr>
+          <w:lang w:val="es-CO"/>
+        </w:rPr>
+      </w:pPr>
+      <w:r>
+        <w:rPr>
+          <w:lang w:val="es-CO"/>
+        </w:rPr>
+        <w:t>Hacerle un doblez a la hoja por la mitad, y luego nuevamente hacer otro doblez en la mitad.</w:t>
+      </w:r>
+    </w:p>
+    <w:p>
+      <w:pPr>
+        <w:jc w:val="both"/>
+        <w:rPr>
+          <w:lang w:val="es-CO"/>
+        </w:rPr>
+      </w:pPr>
+      <w:r>
+        <w:rPr>
+          <w:lang w:val="es-CO"/>
+        </w:rPr>
+        <w:t>Paso 3:</w:t>
+      </w:r>
+    </w:p>
+    <w:p>
+      <w:pPr>
+        <w:jc w:val="both"/>
+        <w:rPr>
+          <w:lang w:val="es-CO"/>
+        </w:rPr>
+      </w:pPr>
+      <w:r>
+        <w:rPr>
+          <w:lang w:val="es-CO"/>
+        </w:rPr>
+        <w:t>Posicionar una de las tarjetas apoyada en la hoja, de modo que quede totalmente vertical</w:t>
+      </w:r>
+    </w:p>
+    <w:p>
+      <w:pPr>
+        <w:jc w:val="both"/>
+        <w:rPr>
+          <w:lang w:val="es-CO"/>
+        </w:rPr>
+      </w:pPr>
+      <w:r>
+        <w:rPr>
+          <w:lang w:val="es-CO"/>
+        </w:rPr>
+        <w:t>Paso 4:</w:t>
+      </w:r>
+    </w:p>
+    <w:p>
+      <w:pPr>
+        <w:jc w:val="both"/>
+        <w:rPr>
+          <w:lang w:val="es-CO"/>
+        </w:rPr>
+      </w:pPr>
+      <w:r>
+        <w:rPr>
+          <w:lang w:val="es-CO"/>
+        </w:rPr>
+        <w:t>Recostar la otra tarjeta sobre la tarjeta que está apoyada sobre la hoja</w:t>
+      </w:r>
+    </w:p>
+    <w:p>
+      <w:pPr>
+        <w:jc w:val="both"/>
+        <w:rPr>
+          <w:lang w:val="es-CO"/>
+        </w:rPr>
+      </w:pPr>
+      <w:r>
+        <w:rPr>
+          <w:lang w:val="es-CO"/>
+        </w:rPr>
+        <w:t>Paso 5:</w:t>
+      </w:r>
+    </w:p>
+    <w:p>
+      <w:pPr>
+        <w:jc w:val="both"/>
+        <w:rPr>
+          <w:lang w:val="es-CO"/>
+        </w:rPr>
+      </w:pPr>
+      <w:r>
+        <w:rPr>
+          <w:lang w:val="es-CO"/>
+        </w:rPr>
+        <w:t>Inclinar las dos tarjetas una contra la otra, de modo que la hoja sirva de palanca para sostener la tarjeta que anteriormente estaba apoyada sobre esta.</w:t>
       </w:r>
     </w:p>
     <w:p>

</xml_diff>